<commit_message>
FCT : Dernière vérification
Dernière vérification avant la remise
</commit_message>
<xml_diff>
--- a/TP3 - Flappy Birb.docx
+++ b/TP3 - Flappy Birb.docx
@@ -1,6 +1,6 @@
 
 <file path=word/document.xml><?xml version="1.0" encoding="utf-8"?>
-<w:document xmlns:wpc="http://schemas.microsoft.com/office/word/2010/wordprocessingCanvas" xmlns:cx="http://schemas.microsoft.com/office/drawing/2014/chartex" xmlns:cx1="http://schemas.microsoft.com/office/drawing/2015/9/8/chartex" xmlns:cx2="http://schemas.microsoft.com/office/drawing/2015/10/21/chartex" xmlns:cx3="http://schemas.microsoft.com/office/drawing/2016/5/9/chartex" xmlns:cx4="http://schemas.microsoft.com/office/drawing/2016/5/10/chartex" xmlns:cx5="http://schemas.microsoft.com/office/drawing/2016/5/11/chartex" xmlns:cx6="http://schemas.microsoft.com/office/drawing/2016/5/12/chartex" xmlns:cx7="http://schemas.microsoft.com/office/drawing/2016/5/13/chartex" xmlns:cx8="http://schemas.microsoft.com/office/drawing/2016/5/14/chartex" xmlns:mc="http://schemas.openxmlformats.org/markup-compatibility/2006" xmlns:aink="http://schemas.microsoft.com/office/drawing/2016/ink" xmlns:am3d="http://schemas.microsoft.com/office/drawing/2017/model3d" xmlns:o="urn:schemas-microsoft-com:office:office" xmlns:oel="http://schemas.microsoft.com/office/2019/extlst" xmlns:r="http://schemas.openxmlformats.org/officeDocument/2006/relationships" xmlns:m="http://schemas.openxmlformats.org/officeDocument/2006/math" xmlns:v="urn:schemas-microsoft-com:vml" xmlns:wp14="http://schemas.microsoft.com/office/word/2010/wordprocessingDrawing" xmlns:wp="http://schemas.openxmlformats.org/drawingml/2006/wordprocessingDrawing" xmlns:w10="urn:schemas-microsoft-com:office:word" xmlns:w="http://schemas.openxmlformats.org/wordprocessingml/2006/main" xmlns:w14="http://schemas.microsoft.com/office/word/2010/wordml" xmlns:w15="http://schemas.microsoft.com/office/word/2012/wordml" xmlns:w16cex="http://schemas.microsoft.com/office/word/2018/wordml/cex" xmlns:w16cid="http://schemas.microsoft.com/office/word/2016/wordml/cid" xmlns:w16="http://schemas.microsoft.com/office/word/2018/wordml" xmlns:w16du="http://schemas.microsoft.com/office/word/2023/wordml/word16du" xmlns:w16sdtdh="http://schemas.microsoft.com/office/word/2020/wordml/sdtdatahash" xmlns:w16se="http://schemas.microsoft.com/office/word/2015/wordml/symex" xmlns:wpg="http://schemas.microsoft.com/office/word/2010/wordprocessingGroup" xmlns:wpi="http://schemas.microsoft.com/office/word/2010/wordprocessingInk" xmlns:wne="http://schemas.microsoft.com/office/word/2006/wordml" xmlns:wps="http://schemas.microsoft.com/office/word/2010/wordprocessingShape" mc:Ignorable="w14 w15 w16se w16cid w16 w16cex w16sdtdh w16du wp14">
+<w:document xmlns:wpc="http://schemas.microsoft.com/office/word/2010/wordprocessingCanvas" xmlns:cx="http://schemas.microsoft.com/office/drawing/2014/chartex" xmlns:cx1="http://schemas.microsoft.com/office/drawing/2015/9/8/chartex" xmlns:cx2="http://schemas.microsoft.com/office/drawing/2015/10/21/chartex" xmlns:cx3="http://schemas.microsoft.com/office/drawing/2016/5/9/chartex" xmlns:cx4="http://schemas.microsoft.com/office/drawing/2016/5/10/chartex" xmlns:cx5="http://schemas.microsoft.com/office/drawing/2016/5/11/chartex" xmlns:cx6="http://schemas.microsoft.com/office/drawing/2016/5/12/chartex" xmlns:cx7="http://schemas.microsoft.com/office/drawing/2016/5/13/chartex" xmlns:cx8="http://schemas.microsoft.com/office/drawing/2016/5/14/chartex" xmlns:mc="http://schemas.openxmlformats.org/markup-compatibility/2006" xmlns:aink="http://schemas.microsoft.com/office/drawing/2016/ink" xmlns:am3d="http://schemas.microsoft.com/office/drawing/2017/model3d" xmlns:o="urn:schemas-microsoft-com:office:office" xmlns:oel="http://schemas.microsoft.com/office/2019/extlst" xmlns:r="http://schemas.openxmlformats.org/officeDocument/2006/relationships" xmlns:m="http://schemas.openxmlformats.org/officeDocument/2006/math" xmlns:v="urn:schemas-microsoft-com:vml" xmlns:wp14="http://schemas.microsoft.com/office/word/2010/wordprocessingDrawing" xmlns:wp="http://schemas.openxmlformats.org/drawingml/2006/wordprocessingDrawing" xmlns:w10="urn:schemas-microsoft-com:office:word" xmlns:w="http://schemas.openxmlformats.org/wordprocessingml/2006/main" xmlns:w14="http://schemas.microsoft.com/office/word/2010/wordml" xmlns:w15="http://schemas.microsoft.com/office/word/2012/wordml" xmlns:w16cex="http://schemas.microsoft.com/office/word/2018/wordml/cex" xmlns:w16cid="http://schemas.microsoft.com/office/word/2016/wordml/cid" xmlns:w16="http://schemas.microsoft.com/office/word/2018/wordml" xmlns:w16sdtdh="http://schemas.microsoft.com/office/word/2020/wordml/sdtdatahash" xmlns:w16se="http://schemas.microsoft.com/office/word/2015/wordml/symex" xmlns:wpg="http://schemas.microsoft.com/office/word/2010/wordprocessingGroup" xmlns:wpi="http://schemas.microsoft.com/office/word/2010/wordprocessingInk" xmlns:wne="http://schemas.microsoft.com/office/word/2006/wordml" xmlns:wps="http://schemas.microsoft.com/office/word/2010/wordprocessingShape" mc:Ignorable="w14 w15 w16se w16cid w16 w16cex w16sdtdh wp14">
   <w:body>
     <w:p>
       <w:pPr>
@@ -22,8 +22,21 @@
         <w:t>-</w:t>
       </w:r>
       <w:r>
-        <w:t xml:space="preserve"> Flappy Birb</w:t>
-      </w:r>
+        <w:t xml:space="preserve"> </w:t>
+      </w:r>
+      <w:proofErr w:type="spellStart"/>
+      <w:r>
+        <w:t>Flappy</w:t>
+      </w:r>
+      <w:proofErr w:type="spellEnd"/>
+      <w:r>
+        <w:t xml:space="preserve"> </w:t>
+      </w:r>
+      <w:proofErr w:type="spellStart"/>
+      <w:r>
+        <w:t>Birb</w:t>
+      </w:r>
+      <w:proofErr w:type="spellEnd"/>
       <w:r>
         <w:t xml:space="preserve"> (15%)</w:t>
       </w:r>
@@ -60,7 +73,15 @@
         </w:numPr>
       </w:pPr>
       <w:r>
-        <w:t>Le projet client sera fait avec le Framework Angular.</w:t>
+        <w:t xml:space="preserve">Le projet client sera fait avec le Framework </w:t>
+      </w:r>
+      <w:proofErr w:type="spellStart"/>
+      <w:r>
+        <w:t>Angular</w:t>
+      </w:r>
+      <w:proofErr w:type="spellEnd"/>
+      <w:r>
+        <w:t>.</w:t>
       </w:r>
       <w:r>
         <w:t xml:space="preserve"> (Un projet de départ est fourni !)</w:t>
@@ -75,11 +96,16 @@
         </w:numPr>
       </w:pPr>
       <w:r>
-        <w:t>Le projet serveur sera fait avec le Framework .Net Cor</w:t>
+        <w:t xml:space="preserve">Le projet serveur sera fait avec le Framework .Net </w:t>
+      </w:r>
+      <w:proofErr w:type="spellStart"/>
+      <w:r>
+        <w:t>Cor</w:t>
       </w:r>
       <w:r>
         <w:t>e</w:t>
       </w:r>
+      <w:proofErr w:type="spellEnd"/>
       <w:r>
         <w:t>.</w:t>
       </w:r>
@@ -158,12 +184,21 @@
     </w:p>
     <w:p>
       <w:r>
+        <w:rPr>
+          <w:highlight w:val="green"/>
+        </w:rPr>
         <w:t xml:space="preserve">Vous devrez permettre </w:t>
       </w:r>
       <w:r>
+        <w:rPr>
+          <w:highlight w:val="green"/>
+        </w:rPr>
         <w:t>l’inscription</w:t>
       </w:r>
       <w:r>
+        <w:rPr>
+          <w:highlight w:val="green"/>
+        </w:rPr>
         <w:t xml:space="preserve"> d’un nouvel utilisateur, la connexion d’un utilisateur existant et la déconnexion d’un utilisateur.</w:t>
       </w:r>
     </w:p>
@@ -201,6 +236,9 @@
     </w:p>
     <w:p>
       <w:r>
+        <w:rPr>
+          <w:highlight w:val="green"/>
+        </w:rPr>
         <w:t>Après avoir terminé une partie, on peut poster son score au serveur si on est connecté.</w:t>
       </w:r>
     </w:p>
@@ -221,15 +259,22 @@
     </w:p>
     <w:p>
       <w:r>
+        <w:rPr>
+          <w:highlight w:val="green"/>
+        </w:rPr>
         <w:t xml:space="preserve">Un </w:t>
       </w:r>
       <w:r>
         <w:rPr>
+          <w:highlight w:val="green"/>
           <w:u w:val="single"/>
         </w:rPr>
         <w:t>utilisateur connecté</w:t>
       </w:r>
       <w:r>
+        <w:rPr>
+          <w:highlight w:val="green"/>
+        </w:rPr>
         <w:t xml:space="preserve"> doit pouvoir consulter la liste de ses scores.</w:t>
       </w:r>
     </w:p>
@@ -264,27 +309,46 @@
     </w:p>
     <w:p>
       <w:r>
+        <w:rPr>
+          <w:highlight w:val="green"/>
+        </w:rPr>
         <w:t>On doit pouvoir consulter la li</w:t>
       </w:r>
       <w:r>
+        <w:rPr>
+          <w:highlight w:val="green"/>
+        </w:rPr>
         <w:t>s</w:t>
       </w:r>
       <w:r>
+        <w:rPr>
+          <w:highlight w:val="green"/>
+        </w:rPr>
         <w:t xml:space="preserve">te des </w:t>
       </w:r>
       <w:r>
+        <w:rPr>
+          <w:highlight w:val="green"/>
+        </w:rPr>
         <w:t>1</w:t>
       </w:r>
       <w:r>
+        <w:rPr>
+          <w:highlight w:val="green"/>
+        </w:rPr>
         <w:t xml:space="preserve">0 meilleurs scores publics, </w:t>
       </w:r>
       <w:r>
         <w:rPr>
+          <w:highlight w:val="green"/>
           <w:u w:val="single"/>
         </w:rPr>
         <w:t>qu’on soit connecté ou non</w:t>
       </w:r>
       <w:r>
+        <w:rPr>
+          <w:highlight w:val="green"/>
+        </w:rPr>
         <w:t>.</w:t>
       </w:r>
     </w:p>
@@ -391,21 +455,38 @@
     </w:p>
     <w:p>
       <w:r>
+        <w:rPr>
+          <w:highlight w:val="green"/>
+        </w:rPr>
         <w:t>Un utilisateur connecté doit pouvoir changer la visibilité (public ou privé) de ses scores lorsqu’il les consulte.</w:t>
       </w:r>
       <w:r>
+        <w:rPr>
+          <w:highlight w:val="green"/>
+        </w:rPr>
         <w:t xml:space="preserve"> Cela va bien entendu déterminer si les autres utilisateurs peuvent apercevoir les scores dans la liste de tous les scores publics.</w:t>
       </w:r>
       <w:r>
-        <w:t xml:space="preserve"> La visibilité doit être la SEULE propriété modifiable.</w:t>
+        <w:t xml:space="preserve"> </w:t>
+      </w:r>
+      <w:r>
+        <w:rPr>
+          <w:highlight w:val="green"/>
+        </w:rPr>
+        <w:t>La visibilité doit être la SEULE propriété modifiable.</w:t>
       </w:r>
     </w:p>
     <w:p>
       <w:pPr>
         <w:pStyle w:val="Titre1"/>
       </w:pPr>
-      <w:r>
-        <w:t>Seed de données</w:t>
+      <w:proofErr w:type="spellStart"/>
+      <w:r>
+        <w:t>Seed</w:t>
+      </w:r>
+      <w:proofErr w:type="spellEnd"/>
+      <w:r>
+        <w:t xml:space="preserve"> de données</w:t>
       </w:r>
       <w:r>
         <w:rPr>
@@ -431,18 +512,33 @@
     </w:p>
     <w:p>
       <w:r>
+        <w:rPr>
+          <w:highlight w:val="green"/>
+        </w:rPr>
         <w:t>À des fins de tests, la base de données doit in</w:t>
       </w:r>
       <w:r>
+        <w:rPr>
+          <w:highlight w:val="green"/>
+        </w:rPr>
         <w:t>i</w:t>
       </w:r>
       <w:r>
+        <w:rPr>
+          <w:highlight w:val="green"/>
+        </w:rPr>
         <w:t>tia</w:t>
       </w:r>
       <w:r>
+        <w:rPr>
+          <w:highlight w:val="green"/>
+        </w:rPr>
         <w:t>l</w:t>
       </w:r>
       <w:r>
+        <w:rPr>
+          <w:highlight w:val="green"/>
+        </w:rPr>
         <w:t>ement contenir deux utilisateurs et quatre scores : c’est-à-dire deux utilisateurs avec chacun un score public et un score privé.</w:t>
       </w:r>
     </w:p>
@@ -461,24 +557,40 @@
           <w:ilvl w:val="0"/>
           <w:numId w:val="20"/>
         </w:numPr>
-      </w:pPr>
-      <w:r>
+        <w:rPr>
+          <w:highlight w:val="green"/>
+        </w:rPr>
+      </w:pPr>
+      <w:r>
+        <w:rPr>
+          <w:highlight w:val="green"/>
+        </w:rPr>
         <w:t xml:space="preserve">L’accès aux données et la modification des données doit être </w:t>
       </w:r>
       <w:r>
         <w:rPr>
           <w:b/>
           <w:bCs/>
+          <w:highlight w:val="green"/>
         </w:rPr>
         <w:t>sécuritaire</w:t>
       </w:r>
       <w:r>
+        <w:rPr>
+          <w:highlight w:val="green"/>
+        </w:rPr>
         <w:t xml:space="preserve"> (Semaine</w:t>
       </w:r>
       <w:r>
+        <w:rPr>
+          <w:highlight w:val="green"/>
+        </w:rPr>
         <w:t xml:space="preserve"> 9 et</w:t>
       </w:r>
       <w:r>
+        <w:rPr>
+          <w:highlight w:val="green"/>
+        </w:rPr>
         <w:t xml:space="preserve"> 10)</w:t>
       </w:r>
     </w:p>
@@ -489,24 +601,54 @@
           <w:ilvl w:val="0"/>
           <w:numId w:val="20"/>
         </w:numPr>
-      </w:pPr>
-      <w:r>
-        <w:t xml:space="preserve">Le projet ASP.NET Core doit </w:t>
-      </w:r>
-      <w:r>
+        <w:rPr>
+          <w:highlight w:val="green"/>
+        </w:rPr>
+      </w:pPr>
+      <w:r>
+        <w:rPr>
+          <w:highlight w:val="green"/>
+        </w:rPr>
+        <w:t xml:space="preserve">Le projet ASP.NET </w:t>
+      </w:r>
+      <w:proofErr w:type="spellStart"/>
+      <w:r>
+        <w:rPr>
+          <w:highlight w:val="green"/>
+        </w:rPr>
+        <w:t>Core</w:t>
+      </w:r>
+      <w:proofErr w:type="spellEnd"/>
+      <w:r>
+        <w:rPr>
+          <w:highlight w:val="green"/>
+        </w:rPr>
+        <w:t xml:space="preserve"> doit </w:t>
+      </w:r>
+      <w:r>
+        <w:rPr>
+          <w:highlight w:val="green"/>
+        </w:rPr>
         <w:t>posséder</w:t>
       </w:r>
       <w:r>
+        <w:rPr>
+          <w:highlight w:val="green"/>
+        </w:rPr>
         <w:t xml:space="preserve"> un </w:t>
       </w:r>
       <w:r>
         <w:rPr>
           <w:b/>
           <w:bCs/>
+          <w:highlight w:val="green"/>
         </w:rPr>
         <w:t>service</w:t>
       </w:r>
       <w:r>
+        <w:rPr>
+          <w:highlight w:val="green"/>
+        </w:rPr>
         <w:t xml:space="preserve"> pour les scores. (Semaine 8)</w:t>
       </w:r>
     </w:p>
@@ -517,27 +659,60 @@
           <w:ilvl w:val="0"/>
           <w:numId w:val="20"/>
         </w:numPr>
-      </w:pPr>
-      <w:r>
-        <w:t xml:space="preserve">Le projet Angular doit </w:t>
-      </w:r>
-      <w:r>
+        <w:rPr>
+          <w:highlight w:val="green"/>
+        </w:rPr>
+      </w:pPr>
+      <w:r>
+        <w:rPr>
+          <w:highlight w:val="green"/>
+        </w:rPr>
+        <w:t xml:space="preserve">Le projet </w:t>
+      </w:r>
+      <w:proofErr w:type="spellStart"/>
+      <w:r>
+        <w:rPr>
+          <w:highlight w:val="green"/>
+        </w:rPr>
+        <w:t>Angular</w:t>
+      </w:r>
+      <w:proofErr w:type="spellEnd"/>
+      <w:r>
+        <w:rPr>
+          <w:highlight w:val="green"/>
+        </w:rPr>
+        <w:t xml:space="preserve"> doit </w:t>
+      </w:r>
+      <w:r>
+        <w:rPr>
+          <w:highlight w:val="green"/>
+        </w:rPr>
         <w:t>utiliser</w:t>
       </w:r>
       <w:r>
+        <w:rPr>
+          <w:highlight w:val="green"/>
+        </w:rPr>
         <w:t xml:space="preserve"> un </w:t>
       </w:r>
       <w:r>
         <w:rPr>
           <w:b/>
           <w:bCs/>
+          <w:highlight w:val="green"/>
         </w:rPr>
         <w:t>service</w:t>
       </w:r>
       <w:r>
+        <w:rPr>
+          <w:highlight w:val="green"/>
+        </w:rPr>
         <w:t xml:space="preserve"> pour les requêtes HTTP. </w:t>
       </w:r>
       <w:r>
+        <w:rPr>
+          <w:highlight w:val="green"/>
+        </w:rPr>
         <w:t>(Semaine 3)</w:t>
       </w:r>
     </w:p>
@@ -548,19 +723,57 @@
           <w:ilvl w:val="0"/>
           <w:numId w:val="20"/>
         </w:numPr>
-      </w:pPr>
-      <w:r>
+        <w:rPr>
+          <w:highlight w:val="green"/>
+        </w:rPr>
+      </w:pPr>
+      <w:r>
+        <w:rPr>
+          <w:highlight w:val="green"/>
+        </w:rPr>
         <w:t xml:space="preserve">Un </w:t>
       </w:r>
       <w:r>
         <w:rPr>
           <w:b/>
           <w:bCs/>
+          <w:highlight w:val="green"/>
         </w:rPr>
         <w:t>intercepteur</w:t>
       </w:r>
       <w:r>
-        <w:t xml:space="preserve"> doit être utilisé pour joindre le token d’authentification aux requêtes dans le projet Angular. (Semaine 10)</w:t>
+        <w:rPr>
+          <w:highlight w:val="green"/>
+        </w:rPr>
+        <w:t xml:space="preserve"> doit être utilisé pour joindre le </w:t>
+      </w:r>
+      <w:proofErr w:type="spellStart"/>
+      <w:r>
+        <w:rPr>
+          <w:highlight w:val="green"/>
+        </w:rPr>
+        <w:t>token</w:t>
+      </w:r>
+      <w:proofErr w:type="spellEnd"/>
+      <w:r>
+        <w:rPr>
+          <w:highlight w:val="green"/>
+        </w:rPr>
+        <w:t xml:space="preserve"> d’authentification aux requêtes dans le projet </w:t>
+      </w:r>
+      <w:proofErr w:type="spellStart"/>
+      <w:r>
+        <w:rPr>
+          <w:highlight w:val="green"/>
+        </w:rPr>
+        <w:t>Angular</w:t>
+      </w:r>
+      <w:proofErr w:type="spellEnd"/>
+      <w:r>
+        <w:rPr>
+          <w:highlight w:val="green"/>
+        </w:rPr>
+        <w:t>. (Semaine 10)</w:t>
       </w:r>
     </w:p>
     <w:p>
@@ -1698,7 +1911,25 @@
                 <w:szCs w:val="18"/>
                 <w:lang w:eastAsia="fr-CA"/>
               </w:rPr>
-              <w:t xml:space="preserve"> (Couche entre les contrôleurs et le DbContext)</w:t>
+              <w:t xml:space="preserve"> (Couche entre les contrôleurs et le </w:t>
+            </w:r>
+            <w:proofErr w:type="spellStart"/>
+            <w:r>
+              <w:rPr>
+                <w:sz w:val="18"/>
+                <w:szCs w:val="18"/>
+                <w:lang w:eastAsia="fr-CA"/>
+              </w:rPr>
+              <w:t>DbContext</w:t>
+            </w:r>
+            <w:proofErr w:type="spellEnd"/>
+            <w:r>
+              <w:rPr>
+                <w:sz w:val="18"/>
+                <w:szCs w:val="18"/>
+                <w:lang w:eastAsia="fr-CA"/>
+              </w:rPr>
+              <w:t>)</w:t>
             </w:r>
           </w:p>
         </w:tc>
@@ -1780,7 +2011,43 @@
                 <w:szCs w:val="18"/>
                 <w:lang w:eastAsia="fr-CA"/>
               </w:rPr>
-              <w:t>Utiliser un interceptor (Angular)</w:t>
+              <w:t xml:space="preserve">Utiliser un </w:t>
+            </w:r>
+            <w:proofErr w:type="spellStart"/>
+            <w:r>
+              <w:rPr>
+                <w:sz w:val="18"/>
+                <w:szCs w:val="18"/>
+                <w:lang w:eastAsia="fr-CA"/>
+              </w:rPr>
+              <w:t>interceptor</w:t>
+            </w:r>
+            <w:proofErr w:type="spellEnd"/>
+            <w:r>
+              <w:rPr>
+                <w:sz w:val="18"/>
+                <w:szCs w:val="18"/>
+                <w:lang w:eastAsia="fr-CA"/>
+              </w:rPr>
+              <w:t xml:space="preserve"> (</w:t>
+            </w:r>
+            <w:proofErr w:type="spellStart"/>
+            <w:r>
+              <w:rPr>
+                <w:sz w:val="18"/>
+                <w:szCs w:val="18"/>
+                <w:lang w:eastAsia="fr-CA"/>
+              </w:rPr>
+              <w:t>Angular</w:t>
+            </w:r>
+            <w:proofErr w:type="spellEnd"/>
+            <w:r>
+              <w:rPr>
+                <w:sz w:val="18"/>
+                <w:szCs w:val="18"/>
+                <w:lang w:eastAsia="fr-CA"/>
+              </w:rPr>
+              <w:t>)</w:t>
             </w:r>
           </w:p>
         </w:tc>
@@ -1878,7 +2145,25 @@
                 <w:szCs w:val="18"/>
                 <w:lang w:eastAsia="fr-CA"/>
               </w:rPr>
-              <w:t xml:space="preserve"> dans la BD (Seed)</w:t>
+              <w:t xml:space="preserve"> dans la BD (</w:t>
+            </w:r>
+            <w:proofErr w:type="spellStart"/>
+            <w:r>
+              <w:rPr>
+                <w:sz w:val="18"/>
+                <w:szCs w:val="18"/>
+                <w:lang w:eastAsia="fr-CA"/>
+              </w:rPr>
+              <w:t>Seed</w:t>
+            </w:r>
+            <w:proofErr w:type="spellEnd"/>
+            <w:r>
+              <w:rPr>
+                <w:sz w:val="18"/>
+                <w:szCs w:val="18"/>
+                <w:lang w:eastAsia="fr-CA"/>
+              </w:rPr>
+              <w:t>)</w:t>
             </w:r>
           </w:p>
         </w:tc>
@@ -1976,7 +2261,25 @@
                 <w:szCs w:val="18"/>
                 <w:lang w:eastAsia="fr-CA"/>
               </w:rPr>
-              <w:t>Architecture Angular bien organisée (Usage de services, de modèles, de composants)</w:t>
+              <w:t xml:space="preserve">Architecture </w:t>
+            </w:r>
+            <w:proofErr w:type="spellStart"/>
+            <w:r>
+              <w:rPr>
+                <w:sz w:val="18"/>
+                <w:szCs w:val="18"/>
+                <w:lang w:eastAsia="fr-CA"/>
+              </w:rPr>
+              <w:t>Angular</w:t>
+            </w:r>
+            <w:proofErr w:type="spellEnd"/>
+            <w:r>
+              <w:rPr>
+                <w:sz w:val="18"/>
+                <w:szCs w:val="18"/>
+                <w:lang w:eastAsia="fr-CA"/>
+              </w:rPr>
+              <w:t xml:space="preserve"> bien organisée (Usage de services, de modèles, de composants)</w:t>
             </w:r>
           </w:p>
         </w:tc>
@@ -2066,7 +2369,25 @@
                 <w:szCs w:val="18"/>
                 <w:lang w:eastAsia="fr-CA"/>
               </w:rPr>
-              <w:t xml:space="preserve">(Inviter l’enseignant, commits clairs, respect des conventions du département et au moins </w:t>
+              <w:t xml:space="preserve">(Inviter l’enseignant, </w:t>
+            </w:r>
+            <w:proofErr w:type="spellStart"/>
+            <w:r>
+              <w:rPr>
+                <w:sz w:val="18"/>
+                <w:szCs w:val="18"/>
+                <w:lang w:eastAsia="fr-CA"/>
+              </w:rPr>
+              <w:t>commits</w:t>
+            </w:r>
+            <w:proofErr w:type="spellEnd"/>
+            <w:r>
+              <w:rPr>
+                <w:sz w:val="18"/>
+                <w:szCs w:val="18"/>
+                <w:lang w:eastAsia="fr-CA"/>
+              </w:rPr>
+              <w:t xml:space="preserve"> clairs, respect des conventions du département et au moins </w:t>
             </w:r>
             <w:r>
               <w:rPr>
@@ -2082,7 +2403,25 @@
                 <w:szCs w:val="18"/>
                 <w:lang w:eastAsia="fr-CA"/>
               </w:rPr>
-              <w:t xml:space="preserve"> commits cohérents)</w:t>
+              <w:t xml:space="preserve"> </w:t>
+            </w:r>
+            <w:proofErr w:type="spellStart"/>
+            <w:r>
+              <w:rPr>
+                <w:sz w:val="18"/>
+                <w:szCs w:val="18"/>
+                <w:lang w:eastAsia="fr-CA"/>
+              </w:rPr>
+              <w:t>commits</w:t>
+            </w:r>
+            <w:proofErr w:type="spellEnd"/>
+            <w:r>
+              <w:rPr>
+                <w:sz w:val="18"/>
+                <w:szCs w:val="18"/>
+                <w:lang w:eastAsia="fr-CA"/>
+              </w:rPr>
+              <w:t xml:space="preserve"> cohérents)</w:t>
             </w:r>
           </w:p>
         </w:tc>
@@ -2242,7 +2581,15 @@
         <w:t xml:space="preserve">Dans le </w:t>
       </w:r>
       <w:r>
-        <w:t>projet Angular de départ, lorsqu’on quitte le composant Play, la page Web est réactualisée. (C’est nécessaire pour que l’état du jeu</w:t>
+        <w:t xml:space="preserve">projet </w:t>
+      </w:r>
+      <w:proofErr w:type="spellStart"/>
+      <w:r>
+        <w:t>Angular</w:t>
+      </w:r>
+      <w:proofErr w:type="spellEnd"/>
+      <w:r>
+        <w:t xml:space="preserve"> de départ, lorsqu’on quitte le composant Play, la page Web est réactualisée. (C’est nécessaire pour que l’état du jeu</w:t>
       </w:r>
       <w:r>
         <w:t xml:space="preserve"> ne se duplique pas</w:t>
@@ -2265,7 +2612,20 @@
         <w:t>lance</w:t>
       </w:r>
       <w:r>
-        <w:t xml:space="preserve"> une requête dans la fonction ngOnInit() du composant Scores. Pas de panique, la requête restera fonctionnelle une fois la page rafraîchit et vous ne perdrez pas de points.</w:t>
+        <w:t xml:space="preserve"> une requête dans la fonction </w:t>
+      </w:r>
+      <w:proofErr w:type="spellStart"/>
+      <w:proofErr w:type="gramStart"/>
+      <w:r>
+        <w:t>ngOnInit</w:t>
+      </w:r>
+      <w:proofErr w:type="spellEnd"/>
+      <w:r>
+        <w:t>(</w:t>
+      </w:r>
+      <w:proofErr w:type="gramEnd"/>
+      <w:r>
+        <w:t>) du composant Scores. Pas de panique, la requête restera fonctionnelle une fois la page rafraîchit et vous ne perdrez pas de points.</w:t>
       </w:r>
       <w:r>
         <w:t xml:space="preserve"> Mettre une requête à cet endroit risque d’être nécessaire dans tous les cas.</w:t>
@@ -2288,7 +2648,7 @@
 </file>
 
 <file path=word/endnotes.xml><?xml version="1.0" encoding="utf-8"?>
-<w:endnotes xmlns:wpc="http://schemas.microsoft.com/office/word/2010/wordprocessingCanvas" xmlns:cx="http://schemas.microsoft.com/office/drawing/2014/chartex" xmlns:cx1="http://schemas.microsoft.com/office/drawing/2015/9/8/chartex" xmlns:cx2="http://schemas.microsoft.com/office/drawing/2015/10/21/chartex" xmlns:cx3="http://schemas.microsoft.com/office/drawing/2016/5/9/chartex" xmlns:cx4="http://schemas.microsoft.com/office/drawing/2016/5/10/chartex" xmlns:cx5="http://schemas.microsoft.com/office/drawing/2016/5/11/chartex" xmlns:cx6="http://schemas.microsoft.com/office/drawing/2016/5/12/chartex" xmlns:cx7="http://schemas.microsoft.com/office/drawing/2016/5/13/chartex" xmlns:cx8="http://schemas.microsoft.com/office/drawing/2016/5/14/chartex" xmlns:mc="http://schemas.openxmlformats.org/markup-compatibility/2006" xmlns:aink="http://schemas.microsoft.com/office/drawing/2016/ink" xmlns:am3d="http://schemas.microsoft.com/office/drawing/2017/model3d" xmlns:o="urn:schemas-microsoft-com:office:office" xmlns:oel="http://schemas.microsoft.com/office/2019/extlst" xmlns:r="http://schemas.openxmlformats.org/officeDocument/2006/relationships" xmlns:m="http://schemas.openxmlformats.org/officeDocument/2006/math" xmlns:v="urn:schemas-microsoft-com:vml" xmlns:wp14="http://schemas.microsoft.com/office/word/2010/wordprocessingDrawing" xmlns:wp="http://schemas.openxmlformats.org/drawingml/2006/wordprocessingDrawing" xmlns:w10="urn:schemas-microsoft-com:office:word" xmlns:w="http://schemas.openxmlformats.org/wordprocessingml/2006/main" xmlns:w14="http://schemas.microsoft.com/office/word/2010/wordml" xmlns:w15="http://schemas.microsoft.com/office/word/2012/wordml" xmlns:w16cex="http://schemas.microsoft.com/office/word/2018/wordml/cex" xmlns:w16cid="http://schemas.microsoft.com/office/word/2016/wordml/cid" xmlns:w16="http://schemas.microsoft.com/office/word/2018/wordml" xmlns:w16du="http://schemas.microsoft.com/office/word/2023/wordml/word16du" xmlns:w16sdtdh="http://schemas.microsoft.com/office/word/2020/wordml/sdtdatahash" xmlns:w16se="http://schemas.microsoft.com/office/word/2015/wordml/symex" xmlns:wpg="http://schemas.microsoft.com/office/word/2010/wordprocessingGroup" xmlns:wpi="http://schemas.microsoft.com/office/word/2010/wordprocessingInk" xmlns:wne="http://schemas.microsoft.com/office/word/2006/wordml" xmlns:wps="http://schemas.microsoft.com/office/word/2010/wordprocessingShape" mc:Ignorable="w14 w15 w16se w16cid w16 w16cex w16sdtdh w16du wp14">
+<w:endnotes xmlns:wpc="http://schemas.microsoft.com/office/word/2010/wordprocessingCanvas" xmlns:cx="http://schemas.microsoft.com/office/drawing/2014/chartex" xmlns:cx1="http://schemas.microsoft.com/office/drawing/2015/9/8/chartex" xmlns:cx2="http://schemas.microsoft.com/office/drawing/2015/10/21/chartex" xmlns:cx3="http://schemas.microsoft.com/office/drawing/2016/5/9/chartex" xmlns:cx4="http://schemas.microsoft.com/office/drawing/2016/5/10/chartex" xmlns:cx5="http://schemas.microsoft.com/office/drawing/2016/5/11/chartex" xmlns:cx6="http://schemas.microsoft.com/office/drawing/2016/5/12/chartex" xmlns:cx7="http://schemas.microsoft.com/office/drawing/2016/5/13/chartex" xmlns:cx8="http://schemas.microsoft.com/office/drawing/2016/5/14/chartex" xmlns:mc="http://schemas.openxmlformats.org/markup-compatibility/2006" xmlns:aink="http://schemas.microsoft.com/office/drawing/2016/ink" xmlns:am3d="http://schemas.microsoft.com/office/drawing/2017/model3d" xmlns:o="urn:schemas-microsoft-com:office:office" xmlns:oel="http://schemas.microsoft.com/office/2019/extlst" xmlns:r="http://schemas.openxmlformats.org/officeDocument/2006/relationships" xmlns:m="http://schemas.openxmlformats.org/officeDocument/2006/math" xmlns:v="urn:schemas-microsoft-com:vml" xmlns:wp14="http://schemas.microsoft.com/office/word/2010/wordprocessingDrawing" xmlns:wp="http://schemas.openxmlformats.org/drawingml/2006/wordprocessingDrawing" xmlns:w10="urn:schemas-microsoft-com:office:word" xmlns:w="http://schemas.openxmlformats.org/wordprocessingml/2006/main" xmlns:w14="http://schemas.microsoft.com/office/word/2010/wordml" xmlns:w15="http://schemas.microsoft.com/office/word/2012/wordml" xmlns:w16cex="http://schemas.microsoft.com/office/word/2018/wordml/cex" xmlns:w16cid="http://schemas.microsoft.com/office/word/2016/wordml/cid" xmlns:w16="http://schemas.microsoft.com/office/word/2018/wordml" xmlns:w16sdtdh="http://schemas.microsoft.com/office/word/2020/wordml/sdtdatahash" xmlns:w16se="http://schemas.microsoft.com/office/word/2015/wordml/symex" xmlns:wpg="http://schemas.microsoft.com/office/word/2010/wordprocessingGroup" xmlns:wpi="http://schemas.microsoft.com/office/word/2010/wordprocessingInk" xmlns:wne="http://schemas.microsoft.com/office/word/2006/wordml" xmlns:wps="http://schemas.microsoft.com/office/word/2010/wordprocessingShape" mc:Ignorable="w14 w15 w16se w16cid w16 w16cex w16sdtdh wp14">
   <w:endnote w:type="separator" w:id="-1">
     <w:p>
       <w:pPr>
@@ -2313,7 +2673,7 @@
 </file>
 
 <file path=word/footer1.xml><?xml version="1.0" encoding="utf-8"?>
-<w:ftr xmlns:wpc="http://schemas.microsoft.com/office/word/2010/wordprocessingCanvas" xmlns:cx="http://schemas.microsoft.com/office/drawing/2014/chartex" xmlns:cx1="http://schemas.microsoft.com/office/drawing/2015/9/8/chartex" xmlns:cx2="http://schemas.microsoft.com/office/drawing/2015/10/21/chartex" xmlns:cx3="http://schemas.microsoft.com/office/drawing/2016/5/9/chartex" xmlns:cx4="http://schemas.microsoft.com/office/drawing/2016/5/10/chartex" xmlns:cx5="http://schemas.microsoft.com/office/drawing/2016/5/11/chartex" xmlns:cx6="http://schemas.microsoft.com/office/drawing/2016/5/12/chartex" xmlns:cx7="http://schemas.microsoft.com/office/drawing/2016/5/13/chartex" xmlns:cx8="http://schemas.microsoft.com/office/drawing/2016/5/14/chartex" xmlns:mc="http://schemas.openxmlformats.org/markup-compatibility/2006" xmlns:aink="http://schemas.microsoft.com/office/drawing/2016/ink" xmlns:am3d="http://schemas.microsoft.com/office/drawing/2017/model3d" xmlns:o="urn:schemas-microsoft-com:office:office" xmlns:oel="http://schemas.microsoft.com/office/2019/extlst" xmlns:r="http://schemas.openxmlformats.org/officeDocument/2006/relationships" xmlns:m="http://schemas.openxmlformats.org/officeDocument/2006/math" xmlns:v="urn:schemas-microsoft-com:vml" xmlns:wp14="http://schemas.microsoft.com/office/word/2010/wordprocessingDrawing" xmlns:wp="http://schemas.openxmlformats.org/drawingml/2006/wordprocessingDrawing" xmlns:w10="urn:schemas-microsoft-com:office:word" xmlns:w="http://schemas.openxmlformats.org/wordprocessingml/2006/main" xmlns:w14="http://schemas.microsoft.com/office/word/2010/wordml" xmlns:w15="http://schemas.microsoft.com/office/word/2012/wordml" xmlns:w16cex="http://schemas.microsoft.com/office/word/2018/wordml/cex" xmlns:w16cid="http://schemas.microsoft.com/office/word/2016/wordml/cid" xmlns:w16="http://schemas.microsoft.com/office/word/2018/wordml" xmlns:w16du="http://schemas.microsoft.com/office/word/2023/wordml/word16du" xmlns:w16sdtdh="http://schemas.microsoft.com/office/word/2020/wordml/sdtdatahash" xmlns:w16se="http://schemas.microsoft.com/office/word/2015/wordml/symex" xmlns:wpg="http://schemas.microsoft.com/office/word/2010/wordprocessingGroup" xmlns:wpi="http://schemas.microsoft.com/office/word/2010/wordprocessingInk" xmlns:wne="http://schemas.microsoft.com/office/word/2006/wordml" xmlns:wps="http://schemas.microsoft.com/office/word/2010/wordprocessingShape" mc:Ignorable="w14 w15 w16se w16cid w16 w16cex w16sdtdh w16du wp14">
+<w:ftr xmlns:wpc="http://schemas.microsoft.com/office/word/2010/wordprocessingCanvas" xmlns:cx="http://schemas.microsoft.com/office/drawing/2014/chartex" xmlns:cx1="http://schemas.microsoft.com/office/drawing/2015/9/8/chartex" xmlns:cx2="http://schemas.microsoft.com/office/drawing/2015/10/21/chartex" xmlns:cx3="http://schemas.microsoft.com/office/drawing/2016/5/9/chartex" xmlns:cx4="http://schemas.microsoft.com/office/drawing/2016/5/10/chartex" xmlns:cx5="http://schemas.microsoft.com/office/drawing/2016/5/11/chartex" xmlns:cx6="http://schemas.microsoft.com/office/drawing/2016/5/12/chartex" xmlns:cx7="http://schemas.microsoft.com/office/drawing/2016/5/13/chartex" xmlns:cx8="http://schemas.microsoft.com/office/drawing/2016/5/14/chartex" xmlns:mc="http://schemas.openxmlformats.org/markup-compatibility/2006" xmlns:aink="http://schemas.microsoft.com/office/drawing/2016/ink" xmlns:am3d="http://schemas.microsoft.com/office/drawing/2017/model3d" xmlns:o="urn:schemas-microsoft-com:office:office" xmlns:oel="http://schemas.microsoft.com/office/2019/extlst" xmlns:r="http://schemas.openxmlformats.org/officeDocument/2006/relationships" xmlns:m="http://schemas.openxmlformats.org/officeDocument/2006/math" xmlns:v="urn:schemas-microsoft-com:vml" xmlns:wp14="http://schemas.microsoft.com/office/word/2010/wordprocessingDrawing" xmlns:wp="http://schemas.openxmlformats.org/drawingml/2006/wordprocessingDrawing" xmlns:w10="urn:schemas-microsoft-com:office:word" xmlns:w="http://schemas.openxmlformats.org/wordprocessingml/2006/main" xmlns:w14="http://schemas.microsoft.com/office/word/2010/wordml" xmlns:w15="http://schemas.microsoft.com/office/word/2012/wordml" xmlns:w16cex="http://schemas.microsoft.com/office/word/2018/wordml/cex" xmlns:w16cid="http://schemas.microsoft.com/office/word/2016/wordml/cid" xmlns:w16="http://schemas.microsoft.com/office/word/2018/wordml" xmlns:w16sdtdh="http://schemas.microsoft.com/office/word/2020/wordml/sdtdatahash" xmlns:w16se="http://schemas.microsoft.com/office/word/2015/wordml/symex" xmlns:wpg="http://schemas.microsoft.com/office/word/2010/wordprocessingGroup" xmlns:wpi="http://schemas.microsoft.com/office/word/2010/wordprocessingInk" xmlns:wne="http://schemas.microsoft.com/office/word/2006/wordml" xmlns:wps="http://schemas.microsoft.com/office/word/2010/wordprocessingShape" mc:Ignorable="w14 w15 w16se w16cid w16 w16cex w16sdtdh wp14">
   <w:p>
     <w:pPr>
       <w:pStyle w:val="Pieddepage"/>
@@ -2323,7 +2683,7 @@
 </file>
 
 <file path=word/footer2.xml><?xml version="1.0" encoding="utf-8"?>
-<w:ftr xmlns:wpc="http://schemas.microsoft.com/office/word/2010/wordprocessingCanvas" xmlns:cx="http://schemas.microsoft.com/office/drawing/2014/chartex" xmlns:cx1="http://schemas.microsoft.com/office/drawing/2015/9/8/chartex" xmlns:cx2="http://schemas.microsoft.com/office/drawing/2015/10/21/chartex" xmlns:cx3="http://schemas.microsoft.com/office/drawing/2016/5/9/chartex" xmlns:cx4="http://schemas.microsoft.com/office/drawing/2016/5/10/chartex" xmlns:cx5="http://schemas.microsoft.com/office/drawing/2016/5/11/chartex" xmlns:cx6="http://schemas.microsoft.com/office/drawing/2016/5/12/chartex" xmlns:cx7="http://schemas.microsoft.com/office/drawing/2016/5/13/chartex" xmlns:cx8="http://schemas.microsoft.com/office/drawing/2016/5/14/chartex" xmlns:mc="http://schemas.openxmlformats.org/markup-compatibility/2006" xmlns:aink="http://schemas.microsoft.com/office/drawing/2016/ink" xmlns:am3d="http://schemas.microsoft.com/office/drawing/2017/model3d" xmlns:o="urn:schemas-microsoft-com:office:office" xmlns:oel="http://schemas.microsoft.com/office/2019/extlst" xmlns:r="http://schemas.openxmlformats.org/officeDocument/2006/relationships" xmlns:m="http://schemas.openxmlformats.org/officeDocument/2006/math" xmlns:v="urn:schemas-microsoft-com:vml" xmlns:wp14="http://schemas.microsoft.com/office/word/2010/wordprocessingDrawing" xmlns:wp="http://schemas.openxmlformats.org/drawingml/2006/wordprocessingDrawing" xmlns:w10="urn:schemas-microsoft-com:office:word" xmlns:w="http://schemas.openxmlformats.org/wordprocessingml/2006/main" xmlns:w14="http://schemas.microsoft.com/office/word/2010/wordml" xmlns:w15="http://schemas.microsoft.com/office/word/2012/wordml" xmlns:w16cex="http://schemas.microsoft.com/office/word/2018/wordml/cex" xmlns:w16cid="http://schemas.microsoft.com/office/word/2016/wordml/cid" xmlns:w16="http://schemas.microsoft.com/office/word/2018/wordml" xmlns:w16du="http://schemas.microsoft.com/office/word/2023/wordml/word16du" xmlns:w16sdtdh="http://schemas.microsoft.com/office/word/2020/wordml/sdtdatahash" xmlns:w16se="http://schemas.microsoft.com/office/word/2015/wordml/symex" xmlns:wpg="http://schemas.microsoft.com/office/word/2010/wordprocessingGroup" xmlns:wpi="http://schemas.microsoft.com/office/word/2010/wordprocessingInk" xmlns:wne="http://schemas.microsoft.com/office/word/2006/wordml" xmlns:wps="http://schemas.microsoft.com/office/word/2010/wordprocessingShape" mc:Ignorable="w14 w15 w16se w16cid w16 w16cex w16sdtdh w16du wp14">
+<w:ftr xmlns:wpc="http://schemas.microsoft.com/office/word/2010/wordprocessingCanvas" xmlns:cx="http://schemas.microsoft.com/office/drawing/2014/chartex" xmlns:cx1="http://schemas.microsoft.com/office/drawing/2015/9/8/chartex" xmlns:cx2="http://schemas.microsoft.com/office/drawing/2015/10/21/chartex" xmlns:cx3="http://schemas.microsoft.com/office/drawing/2016/5/9/chartex" xmlns:cx4="http://schemas.microsoft.com/office/drawing/2016/5/10/chartex" xmlns:cx5="http://schemas.microsoft.com/office/drawing/2016/5/11/chartex" xmlns:cx6="http://schemas.microsoft.com/office/drawing/2016/5/12/chartex" xmlns:cx7="http://schemas.microsoft.com/office/drawing/2016/5/13/chartex" xmlns:cx8="http://schemas.microsoft.com/office/drawing/2016/5/14/chartex" xmlns:mc="http://schemas.openxmlformats.org/markup-compatibility/2006" xmlns:aink="http://schemas.microsoft.com/office/drawing/2016/ink" xmlns:am3d="http://schemas.microsoft.com/office/drawing/2017/model3d" xmlns:o="urn:schemas-microsoft-com:office:office" xmlns:oel="http://schemas.microsoft.com/office/2019/extlst" xmlns:r="http://schemas.openxmlformats.org/officeDocument/2006/relationships" xmlns:m="http://schemas.openxmlformats.org/officeDocument/2006/math" xmlns:v="urn:schemas-microsoft-com:vml" xmlns:wp14="http://schemas.microsoft.com/office/word/2010/wordprocessingDrawing" xmlns:wp="http://schemas.openxmlformats.org/drawingml/2006/wordprocessingDrawing" xmlns:w10="urn:schemas-microsoft-com:office:word" xmlns:w="http://schemas.openxmlformats.org/wordprocessingml/2006/main" xmlns:w14="http://schemas.microsoft.com/office/word/2010/wordml" xmlns:w15="http://schemas.microsoft.com/office/word/2012/wordml" xmlns:w16cex="http://schemas.microsoft.com/office/word/2018/wordml/cex" xmlns:w16cid="http://schemas.microsoft.com/office/word/2016/wordml/cid" xmlns:w16="http://schemas.microsoft.com/office/word/2018/wordml" xmlns:w16sdtdh="http://schemas.microsoft.com/office/word/2020/wordml/sdtdatahash" xmlns:w16se="http://schemas.microsoft.com/office/word/2015/wordml/symex" xmlns:wpg="http://schemas.microsoft.com/office/word/2010/wordprocessingGroup" xmlns:wpi="http://schemas.microsoft.com/office/word/2010/wordprocessingInk" xmlns:wne="http://schemas.microsoft.com/office/word/2006/wordml" xmlns:wps="http://schemas.microsoft.com/office/word/2010/wordprocessingShape" mc:Ignorable="w14 w15 w16se w16cid w16 w16cex w16sdtdh wp14">
   <w:sdt>
     <w:sdtPr>
       <w:id w:val="512893044"/>
@@ -2369,7 +2729,7 @@
 </file>
 
 <file path=word/footer3.xml><?xml version="1.0" encoding="utf-8"?>
-<w:ftr xmlns:wpc="http://schemas.microsoft.com/office/word/2010/wordprocessingCanvas" xmlns:cx="http://schemas.microsoft.com/office/drawing/2014/chartex" xmlns:cx1="http://schemas.microsoft.com/office/drawing/2015/9/8/chartex" xmlns:cx2="http://schemas.microsoft.com/office/drawing/2015/10/21/chartex" xmlns:cx3="http://schemas.microsoft.com/office/drawing/2016/5/9/chartex" xmlns:cx4="http://schemas.microsoft.com/office/drawing/2016/5/10/chartex" xmlns:cx5="http://schemas.microsoft.com/office/drawing/2016/5/11/chartex" xmlns:cx6="http://schemas.microsoft.com/office/drawing/2016/5/12/chartex" xmlns:cx7="http://schemas.microsoft.com/office/drawing/2016/5/13/chartex" xmlns:cx8="http://schemas.microsoft.com/office/drawing/2016/5/14/chartex" xmlns:mc="http://schemas.openxmlformats.org/markup-compatibility/2006" xmlns:aink="http://schemas.microsoft.com/office/drawing/2016/ink" xmlns:am3d="http://schemas.microsoft.com/office/drawing/2017/model3d" xmlns:o="urn:schemas-microsoft-com:office:office" xmlns:oel="http://schemas.microsoft.com/office/2019/extlst" xmlns:r="http://schemas.openxmlformats.org/officeDocument/2006/relationships" xmlns:m="http://schemas.openxmlformats.org/officeDocument/2006/math" xmlns:v="urn:schemas-microsoft-com:vml" xmlns:wp14="http://schemas.microsoft.com/office/word/2010/wordprocessingDrawing" xmlns:wp="http://schemas.openxmlformats.org/drawingml/2006/wordprocessingDrawing" xmlns:w10="urn:schemas-microsoft-com:office:word" xmlns:w="http://schemas.openxmlformats.org/wordprocessingml/2006/main" xmlns:w14="http://schemas.microsoft.com/office/word/2010/wordml" xmlns:w15="http://schemas.microsoft.com/office/word/2012/wordml" xmlns:w16cex="http://schemas.microsoft.com/office/word/2018/wordml/cex" xmlns:w16cid="http://schemas.microsoft.com/office/word/2016/wordml/cid" xmlns:w16="http://schemas.microsoft.com/office/word/2018/wordml" xmlns:w16du="http://schemas.microsoft.com/office/word/2023/wordml/word16du" xmlns:w16sdtdh="http://schemas.microsoft.com/office/word/2020/wordml/sdtdatahash" xmlns:w16se="http://schemas.microsoft.com/office/word/2015/wordml/symex" xmlns:wpg="http://schemas.microsoft.com/office/word/2010/wordprocessingGroup" xmlns:wpi="http://schemas.microsoft.com/office/word/2010/wordprocessingInk" xmlns:wne="http://schemas.microsoft.com/office/word/2006/wordml" xmlns:wps="http://schemas.microsoft.com/office/word/2010/wordprocessingShape" mc:Ignorable="w14 w15 w16se w16cid w16 w16cex w16sdtdh w16du wp14">
+<w:ftr xmlns:wpc="http://schemas.microsoft.com/office/word/2010/wordprocessingCanvas" xmlns:cx="http://schemas.microsoft.com/office/drawing/2014/chartex" xmlns:cx1="http://schemas.microsoft.com/office/drawing/2015/9/8/chartex" xmlns:cx2="http://schemas.microsoft.com/office/drawing/2015/10/21/chartex" xmlns:cx3="http://schemas.microsoft.com/office/drawing/2016/5/9/chartex" xmlns:cx4="http://schemas.microsoft.com/office/drawing/2016/5/10/chartex" xmlns:cx5="http://schemas.microsoft.com/office/drawing/2016/5/11/chartex" xmlns:cx6="http://schemas.microsoft.com/office/drawing/2016/5/12/chartex" xmlns:cx7="http://schemas.microsoft.com/office/drawing/2016/5/13/chartex" xmlns:cx8="http://schemas.microsoft.com/office/drawing/2016/5/14/chartex" xmlns:mc="http://schemas.openxmlformats.org/markup-compatibility/2006" xmlns:aink="http://schemas.microsoft.com/office/drawing/2016/ink" xmlns:am3d="http://schemas.microsoft.com/office/drawing/2017/model3d" xmlns:o="urn:schemas-microsoft-com:office:office" xmlns:oel="http://schemas.microsoft.com/office/2019/extlst" xmlns:r="http://schemas.openxmlformats.org/officeDocument/2006/relationships" xmlns:m="http://schemas.openxmlformats.org/officeDocument/2006/math" xmlns:v="urn:schemas-microsoft-com:vml" xmlns:wp14="http://schemas.microsoft.com/office/word/2010/wordprocessingDrawing" xmlns:wp="http://schemas.openxmlformats.org/drawingml/2006/wordprocessingDrawing" xmlns:w10="urn:schemas-microsoft-com:office:word" xmlns:w="http://schemas.openxmlformats.org/wordprocessingml/2006/main" xmlns:w14="http://schemas.microsoft.com/office/word/2010/wordml" xmlns:w15="http://schemas.microsoft.com/office/word/2012/wordml" xmlns:w16cex="http://schemas.microsoft.com/office/word/2018/wordml/cex" xmlns:w16cid="http://schemas.microsoft.com/office/word/2016/wordml/cid" xmlns:w16="http://schemas.microsoft.com/office/word/2018/wordml" xmlns:w16sdtdh="http://schemas.microsoft.com/office/word/2020/wordml/sdtdatahash" xmlns:w16se="http://schemas.microsoft.com/office/word/2015/wordml/symex" xmlns:wpg="http://schemas.microsoft.com/office/word/2010/wordprocessingGroup" xmlns:wpi="http://schemas.microsoft.com/office/word/2010/wordprocessingInk" xmlns:wne="http://schemas.microsoft.com/office/word/2006/wordml" xmlns:wps="http://schemas.microsoft.com/office/word/2010/wordprocessingShape" mc:Ignorable="w14 w15 w16se w16cid w16 w16cex w16sdtdh wp14">
   <w:p>
     <w:pPr>
       <w:pStyle w:val="Pieddepage"/>
@@ -2379,7 +2739,7 @@
 </file>
 
 <file path=word/footnotes.xml><?xml version="1.0" encoding="utf-8"?>
-<w:footnotes xmlns:wpc="http://schemas.microsoft.com/office/word/2010/wordprocessingCanvas" xmlns:cx="http://schemas.microsoft.com/office/drawing/2014/chartex" xmlns:cx1="http://schemas.microsoft.com/office/drawing/2015/9/8/chartex" xmlns:cx2="http://schemas.microsoft.com/office/drawing/2015/10/21/chartex" xmlns:cx3="http://schemas.microsoft.com/office/drawing/2016/5/9/chartex" xmlns:cx4="http://schemas.microsoft.com/office/drawing/2016/5/10/chartex" xmlns:cx5="http://schemas.microsoft.com/office/drawing/2016/5/11/chartex" xmlns:cx6="http://schemas.microsoft.com/office/drawing/2016/5/12/chartex" xmlns:cx7="http://schemas.microsoft.com/office/drawing/2016/5/13/chartex" xmlns:cx8="http://schemas.microsoft.com/office/drawing/2016/5/14/chartex" xmlns:mc="http://schemas.openxmlformats.org/markup-compatibility/2006" xmlns:aink="http://schemas.microsoft.com/office/drawing/2016/ink" xmlns:am3d="http://schemas.microsoft.com/office/drawing/2017/model3d" xmlns:o="urn:schemas-microsoft-com:office:office" xmlns:oel="http://schemas.microsoft.com/office/2019/extlst" xmlns:r="http://schemas.openxmlformats.org/officeDocument/2006/relationships" xmlns:m="http://schemas.openxmlformats.org/officeDocument/2006/math" xmlns:v="urn:schemas-microsoft-com:vml" xmlns:wp14="http://schemas.microsoft.com/office/word/2010/wordprocessingDrawing" xmlns:wp="http://schemas.openxmlformats.org/drawingml/2006/wordprocessingDrawing" xmlns:w10="urn:schemas-microsoft-com:office:word" xmlns:w="http://schemas.openxmlformats.org/wordprocessingml/2006/main" xmlns:w14="http://schemas.microsoft.com/office/word/2010/wordml" xmlns:w15="http://schemas.microsoft.com/office/word/2012/wordml" xmlns:w16cex="http://schemas.microsoft.com/office/word/2018/wordml/cex" xmlns:w16cid="http://schemas.microsoft.com/office/word/2016/wordml/cid" xmlns:w16="http://schemas.microsoft.com/office/word/2018/wordml" xmlns:w16du="http://schemas.microsoft.com/office/word/2023/wordml/word16du" xmlns:w16sdtdh="http://schemas.microsoft.com/office/word/2020/wordml/sdtdatahash" xmlns:w16se="http://schemas.microsoft.com/office/word/2015/wordml/symex" xmlns:wpg="http://schemas.microsoft.com/office/word/2010/wordprocessingGroup" xmlns:wpi="http://schemas.microsoft.com/office/word/2010/wordprocessingInk" xmlns:wne="http://schemas.microsoft.com/office/word/2006/wordml" xmlns:wps="http://schemas.microsoft.com/office/word/2010/wordprocessingShape" mc:Ignorable="w14 w15 w16se w16cid w16 w16cex w16sdtdh w16du wp14">
+<w:footnotes xmlns:wpc="http://schemas.microsoft.com/office/word/2010/wordprocessingCanvas" xmlns:cx="http://schemas.microsoft.com/office/drawing/2014/chartex" xmlns:cx1="http://schemas.microsoft.com/office/drawing/2015/9/8/chartex" xmlns:cx2="http://schemas.microsoft.com/office/drawing/2015/10/21/chartex" xmlns:cx3="http://schemas.microsoft.com/office/drawing/2016/5/9/chartex" xmlns:cx4="http://schemas.microsoft.com/office/drawing/2016/5/10/chartex" xmlns:cx5="http://schemas.microsoft.com/office/drawing/2016/5/11/chartex" xmlns:cx6="http://schemas.microsoft.com/office/drawing/2016/5/12/chartex" xmlns:cx7="http://schemas.microsoft.com/office/drawing/2016/5/13/chartex" xmlns:cx8="http://schemas.microsoft.com/office/drawing/2016/5/14/chartex" xmlns:mc="http://schemas.openxmlformats.org/markup-compatibility/2006" xmlns:aink="http://schemas.microsoft.com/office/drawing/2016/ink" xmlns:am3d="http://schemas.microsoft.com/office/drawing/2017/model3d" xmlns:o="urn:schemas-microsoft-com:office:office" xmlns:oel="http://schemas.microsoft.com/office/2019/extlst" xmlns:r="http://schemas.openxmlformats.org/officeDocument/2006/relationships" xmlns:m="http://schemas.openxmlformats.org/officeDocument/2006/math" xmlns:v="urn:schemas-microsoft-com:vml" xmlns:wp14="http://schemas.microsoft.com/office/word/2010/wordprocessingDrawing" xmlns:wp="http://schemas.openxmlformats.org/drawingml/2006/wordprocessingDrawing" xmlns:w10="urn:schemas-microsoft-com:office:word" xmlns:w="http://schemas.openxmlformats.org/wordprocessingml/2006/main" xmlns:w14="http://schemas.microsoft.com/office/word/2010/wordml" xmlns:w15="http://schemas.microsoft.com/office/word/2012/wordml" xmlns:w16cex="http://schemas.microsoft.com/office/word/2018/wordml/cex" xmlns:w16cid="http://schemas.microsoft.com/office/word/2016/wordml/cid" xmlns:w16="http://schemas.microsoft.com/office/word/2018/wordml" xmlns:w16sdtdh="http://schemas.microsoft.com/office/word/2020/wordml/sdtdatahash" xmlns:w16se="http://schemas.microsoft.com/office/word/2015/wordml/symex" xmlns:wpg="http://schemas.microsoft.com/office/word/2010/wordprocessingGroup" xmlns:wpi="http://schemas.microsoft.com/office/word/2010/wordprocessingInk" xmlns:wne="http://schemas.microsoft.com/office/word/2006/wordml" xmlns:wps="http://schemas.microsoft.com/office/word/2010/wordprocessingShape" mc:Ignorable="w14 w15 w16se w16cid w16 w16cex w16sdtdh wp14">
   <w:footnote w:type="separator" w:id="-1">
     <w:p>
       <w:pPr>
@@ -2404,7 +2764,7 @@
 </file>
 
 <file path=word/header1.xml><?xml version="1.0" encoding="utf-8"?>
-<w:hdr xmlns:wpc="http://schemas.microsoft.com/office/word/2010/wordprocessingCanvas" xmlns:cx="http://schemas.microsoft.com/office/drawing/2014/chartex" xmlns:cx1="http://schemas.microsoft.com/office/drawing/2015/9/8/chartex" xmlns:cx2="http://schemas.microsoft.com/office/drawing/2015/10/21/chartex" xmlns:cx3="http://schemas.microsoft.com/office/drawing/2016/5/9/chartex" xmlns:cx4="http://schemas.microsoft.com/office/drawing/2016/5/10/chartex" xmlns:cx5="http://schemas.microsoft.com/office/drawing/2016/5/11/chartex" xmlns:cx6="http://schemas.microsoft.com/office/drawing/2016/5/12/chartex" xmlns:cx7="http://schemas.microsoft.com/office/drawing/2016/5/13/chartex" xmlns:cx8="http://schemas.microsoft.com/office/drawing/2016/5/14/chartex" xmlns:mc="http://schemas.openxmlformats.org/markup-compatibility/2006" xmlns:aink="http://schemas.microsoft.com/office/drawing/2016/ink" xmlns:am3d="http://schemas.microsoft.com/office/drawing/2017/model3d" xmlns:o="urn:schemas-microsoft-com:office:office" xmlns:oel="http://schemas.microsoft.com/office/2019/extlst" xmlns:r="http://schemas.openxmlformats.org/officeDocument/2006/relationships" xmlns:m="http://schemas.openxmlformats.org/officeDocument/2006/math" xmlns:v="urn:schemas-microsoft-com:vml" xmlns:wp14="http://schemas.microsoft.com/office/word/2010/wordprocessingDrawing" xmlns:wp="http://schemas.openxmlformats.org/drawingml/2006/wordprocessingDrawing" xmlns:w10="urn:schemas-microsoft-com:office:word" xmlns:w="http://schemas.openxmlformats.org/wordprocessingml/2006/main" xmlns:w14="http://schemas.microsoft.com/office/word/2010/wordml" xmlns:w15="http://schemas.microsoft.com/office/word/2012/wordml" xmlns:w16cex="http://schemas.microsoft.com/office/word/2018/wordml/cex" xmlns:w16cid="http://schemas.microsoft.com/office/word/2016/wordml/cid" xmlns:w16="http://schemas.microsoft.com/office/word/2018/wordml" xmlns:w16du="http://schemas.microsoft.com/office/word/2023/wordml/word16du" xmlns:w16sdtdh="http://schemas.microsoft.com/office/word/2020/wordml/sdtdatahash" xmlns:w16se="http://schemas.microsoft.com/office/word/2015/wordml/symex" xmlns:wpg="http://schemas.microsoft.com/office/word/2010/wordprocessingGroup" xmlns:wpi="http://schemas.microsoft.com/office/word/2010/wordprocessingInk" xmlns:wne="http://schemas.microsoft.com/office/word/2006/wordml" xmlns:wps="http://schemas.microsoft.com/office/word/2010/wordprocessingShape" mc:Ignorable="w14 w15 w16se w16cid w16 w16cex w16sdtdh w16du wp14">
+<w:hdr xmlns:wpc="http://schemas.microsoft.com/office/word/2010/wordprocessingCanvas" xmlns:cx="http://schemas.microsoft.com/office/drawing/2014/chartex" xmlns:cx1="http://schemas.microsoft.com/office/drawing/2015/9/8/chartex" xmlns:cx2="http://schemas.microsoft.com/office/drawing/2015/10/21/chartex" xmlns:cx3="http://schemas.microsoft.com/office/drawing/2016/5/9/chartex" xmlns:cx4="http://schemas.microsoft.com/office/drawing/2016/5/10/chartex" xmlns:cx5="http://schemas.microsoft.com/office/drawing/2016/5/11/chartex" xmlns:cx6="http://schemas.microsoft.com/office/drawing/2016/5/12/chartex" xmlns:cx7="http://schemas.microsoft.com/office/drawing/2016/5/13/chartex" xmlns:cx8="http://schemas.microsoft.com/office/drawing/2016/5/14/chartex" xmlns:mc="http://schemas.openxmlformats.org/markup-compatibility/2006" xmlns:aink="http://schemas.microsoft.com/office/drawing/2016/ink" xmlns:am3d="http://schemas.microsoft.com/office/drawing/2017/model3d" xmlns:o="urn:schemas-microsoft-com:office:office" xmlns:oel="http://schemas.microsoft.com/office/2019/extlst" xmlns:r="http://schemas.openxmlformats.org/officeDocument/2006/relationships" xmlns:m="http://schemas.openxmlformats.org/officeDocument/2006/math" xmlns:v="urn:schemas-microsoft-com:vml" xmlns:wp14="http://schemas.microsoft.com/office/word/2010/wordprocessingDrawing" xmlns:wp="http://schemas.openxmlformats.org/drawingml/2006/wordprocessingDrawing" xmlns:w10="urn:schemas-microsoft-com:office:word" xmlns:w="http://schemas.openxmlformats.org/wordprocessingml/2006/main" xmlns:w14="http://schemas.microsoft.com/office/word/2010/wordml" xmlns:w15="http://schemas.microsoft.com/office/word/2012/wordml" xmlns:w16cex="http://schemas.microsoft.com/office/word/2018/wordml/cex" xmlns:w16cid="http://schemas.microsoft.com/office/word/2016/wordml/cid" xmlns:w16="http://schemas.microsoft.com/office/word/2018/wordml" xmlns:w16sdtdh="http://schemas.microsoft.com/office/word/2020/wordml/sdtdatahash" xmlns:w16se="http://schemas.microsoft.com/office/word/2015/wordml/symex" xmlns:wpg="http://schemas.microsoft.com/office/word/2010/wordprocessingGroup" xmlns:wpi="http://schemas.microsoft.com/office/word/2010/wordprocessingInk" xmlns:wne="http://schemas.microsoft.com/office/word/2006/wordml" xmlns:wps="http://schemas.microsoft.com/office/word/2010/wordprocessingShape" mc:Ignorable="w14 w15 w16se w16cid w16 w16cex w16sdtdh wp14">
   <w:p>
     <w:pPr>
       <w:pStyle w:val="En-tte"/>
@@ -2414,7 +2774,7 @@
 </file>
 
 <file path=word/header2.xml><?xml version="1.0" encoding="utf-8"?>
-<w:hdr xmlns:wpc="http://schemas.microsoft.com/office/word/2010/wordprocessingCanvas" xmlns:cx="http://schemas.microsoft.com/office/drawing/2014/chartex" xmlns:cx1="http://schemas.microsoft.com/office/drawing/2015/9/8/chartex" xmlns:cx2="http://schemas.microsoft.com/office/drawing/2015/10/21/chartex" xmlns:cx3="http://schemas.microsoft.com/office/drawing/2016/5/9/chartex" xmlns:cx4="http://schemas.microsoft.com/office/drawing/2016/5/10/chartex" xmlns:cx5="http://schemas.microsoft.com/office/drawing/2016/5/11/chartex" xmlns:cx6="http://schemas.microsoft.com/office/drawing/2016/5/12/chartex" xmlns:cx7="http://schemas.microsoft.com/office/drawing/2016/5/13/chartex" xmlns:cx8="http://schemas.microsoft.com/office/drawing/2016/5/14/chartex" xmlns:mc="http://schemas.openxmlformats.org/markup-compatibility/2006" xmlns:aink="http://schemas.microsoft.com/office/drawing/2016/ink" xmlns:am3d="http://schemas.microsoft.com/office/drawing/2017/model3d" xmlns:o="urn:schemas-microsoft-com:office:office" xmlns:oel="http://schemas.microsoft.com/office/2019/extlst" xmlns:r="http://schemas.openxmlformats.org/officeDocument/2006/relationships" xmlns:m="http://schemas.openxmlformats.org/officeDocument/2006/math" xmlns:v="urn:schemas-microsoft-com:vml" xmlns:wp14="http://schemas.microsoft.com/office/word/2010/wordprocessingDrawing" xmlns:wp="http://schemas.openxmlformats.org/drawingml/2006/wordprocessingDrawing" xmlns:w10="urn:schemas-microsoft-com:office:word" xmlns:w="http://schemas.openxmlformats.org/wordprocessingml/2006/main" xmlns:w14="http://schemas.microsoft.com/office/word/2010/wordml" xmlns:w15="http://schemas.microsoft.com/office/word/2012/wordml" xmlns:w16cex="http://schemas.microsoft.com/office/word/2018/wordml/cex" xmlns:w16cid="http://schemas.microsoft.com/office/word/2016/wordml/cid" xmlns:w16="http://schemas.microsoft.com/office/word/2018/wordml" xmlns:w16du="http://schemas.microsoft.com/office/word/2023/wordml/word16du" xmlns:w16sdtdh="http://schemas.microsoft.com/office/word/2020/wordml/sdtdatahash" xmlns:w16se="http://schemas.microsoft.com/office/word/2015/wordml/symex" xmlns:wpg="http://schemas.microsoft.com/office/word/2010/wordprocessingGroup" xmlns:wpi="http://schemas.microsoft.com/office/word/2010/wordprocessingInk" xmlns:wne="http://schemas.microsoft.com/office/word/2006/wordml" xmlns:wps="http://schemas.microsoft.com/office/word/2010/wordprocessingShape" mc:Ignorable="w14 w15 w16se w16cid w16 w16cex w16sdtdh w16du wp14">
+<w:hdr xmlns:wpc="http://schemas.microsoft.com/office/word/2010/wordprocessingCanvas" xmlns:cx="http://schemas.microsoft.com/office/drawing/2014/chartex" xmlns:cx1="http://schemas.microsoft.com/office/drawing/2015/9/8/chartex" xmlns:cx2="http://schemas.microsoft.com/office/drawing/2015/10/21/chartex" xmlns:cx3="http://schemas.microsoft.com/office/drawing/2016/5/9/chartex" xmlns:cx4="http://schemas.microsoft.com/office/drawing/2016/5/10/chartex" xmlns:cx5="http://schemas.microsoft.com/office/drawing/2016/5/11/chartex" xmlns:cx6="http://schemas.microsoft.com/office/drawing/2016/5/12/chartex" xmlns:cx7="http://schemas.microsoft.com/office/drawing/2016/5/13/chartex" xmlns:cx8="http://schemas.microsoft.com/office/drawing/2016/5/14/chartex" xmlns:mc="http://schemas.openxmlformats.org/markup-compatibility/2006" xmlns:aink="http://schemas.microsoft.com/office/drawing/2016/ink" xmlns:am3d="http://schemas.microsoft.com/office/drawing/2017/model3d" xmlns:o="urn:schemas-microsoft-com:office:office" xmlns:oel="http://schemas.microsoft.com/office/2019/extlst" xmlns:r="http://schemas.openxmlformats.org/officeDocument/2006/relationships" xmlns:m="http://schemas.openxmlformats.org/officeDocument/2006/math" xmlns:v="urn:schemas-microsoft-com:vml" xmlns:wp14="http://schemas.microsoft.com/office/word/2010/wordprocessingDrawing" xmlns:wp="http://schemas.openxmlformats.org/drawingml/2006/wordprocessingDrawing" xmlns:w10="urn:schemas-microsoft-com:office:word" xmlns:w="http://schemas.openxmlformats.org/wordprocessingml/2006/main" xmlns:w14="http://schemas.microsoft.com/office/word/2010/wordml" xmlns:w15="http://schemas.microsoft.com/office/word/2012/wordml" xmlns:w16cex="http://schemas.microsoft.com/office/word/2018/wordml/cex" xmlns:w16cid="http://schemas.microsoft.com/office/word/2016/wordml/cid" xmlns:w16="http://schemas.microsoft.com/office/word/2018/wordml" xmlns:w16sdtdh="http://schemas.microsoft.com/office/word/2020/wordml/sdtdatahash" xmlns:w16se="http://schemas.microsoft.com/office/word/2015/wordml/symex" xmlns:wpg="http://schemas.microsoft.com/office/word/2010/wordprocessingGroup" xmlns:wpi="http://schemas.microsoft.com/office/word/2010/wordprocessingInk" xmlns:wne="http://schemas.microsoft.com/office/word/2006/wordml" xmlns:wps="http://schemas.microsoft.com/office/word/2010/wordprocessingShape" mc:Ignorable="w14 w15 w16se w16cid w16 w16cex w16sdtdh wp14">
   <w:p>
     <w:pPr>
       <w:pStyle w:val="En-tte"/>
@@ -2424,7 +2784,7 @@
 </file>
 
 <file path=word/header3.xml><?xml version="1.0" encoding="utf-8"?>
-<w:hdr xmlns:wpc="http://schemas.microsoft.com/office/word/2010/wordprocessingCanvas" xmlns:cx="http://schemas.microsoft.com/office/drawing/2014/chartex" xmlns:cx1="http://schemas.microsoft.com/office/drawing/2015/9/8/chartex" xmlns:cx2="http://schemas.microsoft.com/office/drawing/2015/10/21/chartex" xmlns:cx3="http://schemas.microsoft.com/office/drawing/2016/5/9/chartex" xmlns:cx4="http://schemas.microsoft.com/office/drawing/2016/5/10/chartex" xmlns:cx5="http://schemas.microsoft.com/office/drawing/2016/5/11/chartex" xmlns:cx6="http://schemas.microsoft.com/office/drawing/2016/5/12/chartex" xmlns:cx7="http://schemas.microsoft.com/office/drawing/2016/5/13/chartex" xmlns:cx8="http://schemas.microsoft.com/office/drawing/2016/5/14/chartex" xmlns:mc="http://schemas.openxmlformats.org/markup-compatibility/2006" xmlns:aink="http://schemas.microsoft.com/office/drawing/2016/ink" xmlns:am3d="http://schemas.microsoft.com/office/drawing/2017/model3d" xmlns:o="urn:schemas-microsoft-com:office:office" xmlns:oel="http://schemas.microsoft.com/office/2019/extlst" xmlns:r="http://schemas.openxmlformats.org/officeDocument/2006/relationships" xmlns:m="http://schemas.openxmlformats.org/officeDocument/2006/math" xmlns:v="urn:schemas-microsoft-com:vml" xmlns:wp14="http://schemas.microsoft.com/office/word/2010/wordprocessingDrawing" xmlns:wp="http://schemas.openxmlformats.org/drawingml/2006/wordprocessingDrawing" xmlns:w10="urn:schemas-microsoft-com:office:word" xmlns:w="http://schemas.openxmlformats.org/wordprocessingml/2006/main" xmlns:w14="http://schemas.microsoft.com/office/word/2010/wordml" xmlns:w15="http://schemas.microsoft.com/office/word/2012/wordml" xmlns:w16cex="http://schemas.microsoft.com/office/word/2018/wordml/cex" xmlns:w16cid="http://schemas.microsoft.com/office/word/2016/wordml/cid" xmlns:w16="http://schemas.microsoft.com/office/word/2018/wordml" xmlns:w16du="http://schemas.microsoft.com/office/word/2023/wordml/word16du" xmlns:w16sdtdh="http://schemas.microsoft.com/office/word/2020/wordml/sdtdatahash" xmlns:w16se="http://schemas.microsoft.com/office/word/2015/wordml/symex" xmlns:wpg="http://schemas.microsoft.com/office/word/2010/wordprocessingGroup" xmlns:wpi="http://schemas.microsoft.com/office/word/2010/wordprocessingInk" xmlns:wne="http://schemas.microsoft.com/office/word/2006/wordml" xmlns:wps="http://schemas.microsoft.com/office/word/2010/wordprocessingShape" mc:Ignorable="w14 w15 w16se w16cid w16 w16cex w16sdtdh w16du wp14">
+<w:hdr xmlns:wpc="http://schemas.microsoft.com/office/word/2010/wordprocessingCanvas" xmlns:cx="http://schemas.microsoft.com/office/drawing/2014/chartex" xmlns:cx1="http://schemas.microsoft.com/office/drawing/2015/9/8/chartex" xmlns:cx2="http://schemas.microsoft.com/office/drawing/2015/10/21/chartex" xmlns:cx3="http://schemas.microsoft.com/office/drawing/2016/5/9/chartex" xmlns:cx4="http://schemas.microsoft.com/office/drawing/2016/5/10/chartex" xmlns:cx5="http://schemas.microsoft.com/office/drawing/2016/5/11/chartex" xmlns:cx6="http://schemas.microsoft.com/office/drawing/2016/5/12/chartex" xmlns:cx7="http://schemas.microsoft.com/office/drawing/2016/5/13/chartex" xmlns:cx8="http://schemas.microsoft.com/office/drawing/2016/5/14/chartex" xmlns:mc="http://schemas.openxmlformats.org/markup-compatibility/2006" xmlns:aink="http://schemas.microsoft.com/office/drawing/2016/ink" xmlns:am3d="http://schemas.microsoft.com/office/drawing/2017/model3d" xmlns:o="urn:schemas-microsoft-com:office:office" xmlns:oel="http://schemas.microsoft.com/office/2019/extlst" xmlns:r="http://schemas.openxmlformats.org/officeDocument/2006/relationships" xmlns:m="http://schemas.openxmlformats.org/officeDocument/2006/math" xmlns:v="urn:schemas-microsoft-com:vml" xmlns:wp14="http://schemas.microsoft.com/office/word/2010/wordprocessingDrawing" xmlns:wp="http://schemas.openxmlformats.org/drawingml/2006/wordprocessingDrawing" xmlns:w10="urn:schemas-microsoft-com:office:word" xmlns:w="http://schemas.openxmlformats.org/wordprocessingml/2006/main" xmlns:w14="http://schemas.microsoft.com/office/word/2010/wordml" xmlns:w15="http://schemas.microsoft.com/office/word/2012/wordml" xmlns:w16cex="http://schemas.microsoft.com/office/word/2018/wordml/cex" xmlns:w16cid="http://schemas.microsoft.com/office/word/2016/wordml/cid" xmlns:w16="http://schemas.microsoft.com/office/word/2018/wordml" xmlns:w16sdtdh="http://schemas.microsoft.com/office/word/2020/wordml/sdtdatahash" xmlns:w16se="http://schemas.microsoft.com/office/word/2015/wordml/symex" xmlns:wpg="http://schemas.microsoft.com/office/word/2010/wordprocessingGroup" xmlns:wpi="http://schemas.microsoft.com/office/word/2010/wordprocessingInk" xmlns:wne="http://schemas.microsoft.com/office/word/2006/wordml" xmlns:wps="http://schemas.microsoft.com/office/word/2010/wordprocessingShape" mc:Ignorable="w14 w15 w16se w16cid w16 w16cex w16sdtdh wp14">
   <w:p>
     <w:pPr>
       <w:pStyle w:val="En-tte"/>
@@ -2434,7 +2794,7 @@
 </file>
 
 <file path=word/numbering.xml><?xml version="1.0" encoding="utf-8"?>
-<w:numbering xmlns:wpc="http://schemas.microsoft.com/office/word/2010/wordprocessingCanvas" xmlns:cx="http://schemas.microsoft.com/office/drawing/2014/chartex" xmlns:cx1="http://schemas.microsoft.com/office/drawing/2015/9/8/chartex" xmlns:cx2="http://schemas.microsoft.com/office/drawing/2015/10/21/chartex" xmlns:cx3="http://schemas.microsoft.com/office/drawing/2016/5/9/chartex" xmlns:cx4="http://schemas.microsoft.com/office/drawing/2016/5/10/chartex" xmlns:cx5="http://schemas.microsoft.com/office/drawing/2016/5/11/chartex" xmlns:cx6="http://schemas.microsoft.com/office/drawing/2016/5/12/chartex" xmlns:cx7="http://schemas.microsoft.com/office/drawing/2016/5/13/chartex" xmlns:cx8="http://schemas.microsoft.com/office/drawing/2016/5/14/chartex" xmlns:mc="http://schemas.openxmlformats.org/markup-compatibility/2006" xmlns:aink="http://schemas.microsoft.com/office/drawing/2016/ink" xmlns:am3d="http://schemas.microsoft.com/office/drawing/2017/model3d" xmlns:o="urn:schemas-microsoft-com:office:office" xmlns:oel="http://schemas.microsoft.com/office/2019/extlst" xmlns:r="http://schemas.openxmlformats.org/officeDocument/2006/relationships" xmlns:m="http://schemas.openxmlformats.org/officeDocument/2006/math" xmlns:v="urn:schemas-microsoft-com:vml" xmlns:wp14="http://schemas.microsoft.com/office/word/2010/wordprocessingDrawing" xmlns:wp="http://schemas.openxmlformats.org/drawingml/2006/wordprocessingDrawing" xmlns:w10="urn:schemas-microsoft-com:office:word" xmlns:w="http://schemas.openxmlformats.org/wordprocessingml/2006/main" xmlns:w14="http://schemas.microsoft.com/office/word/2010/wordml" xmlns:w15="http://schemas.microsoft.com/office/word/2012/wordml" xmlns:w16cex="http://schemas.microsoft.com/office/word/2018/wordml/cex" xmlns:w16cid="http://schemas.microsoft.com/office/word/2016/wordml/cid" xmlns:w16="http://schemas.microsoft.com/office/word/2018/wordml" xmlns:w16du="http://schemas.microsoft.com/office/word/2023/wordml/word16du" xmlns:w16sdtdh="http://schemas.microsoft.com/office/word/2020/wordml/sdtdatahash" xmlns:w16se="http://schemas.microsoft.com/office/word/2015/wordml/symex" xmlns:wpg="http://schemas.microsoft.com/office/word/2010/wordprocessingGroup" xmlns:wpi="http://schemas.microsoft.com/office/word/2010/wordprocessingInk" xmlns:wne="http://schemas.microsoft.com/office/word/2006/wordml" xmlns:wps="http://schemas.microsoft.com/office/word/2010/wordprocessingShape" mc:Ignorable="w14 w15 w16se w16cid w16 w16cex w16sdtdh w16du wp14">
+<w:numbering xmlns:wpc="http://schemas.microsoft.com/office/word/2010/wordprocessingCanvas" xmlns:cx="http://schemas.microsoft.com/office/drawing/2014/chartex" xmlns:cx1="http://schemas.microsoft.com/office/drawing/2015/9/8/chartex" xmlns:cx2="http://schemas.microsoft.com/office/drawing/2015/10/21/chartex" xmlns:cx3="http://schemas.microsoft.com/office/drawing/2016/5/9/chartex" xmlns:cx4="http://schemas.microsoft.com/office/drawing/2016/5/10/chartex" xmlns:cx5="http://schemas.microsoft.com/office/drawing/2016/5/11/chartex" xmlns:cx6="http://schemas.microsoft.com/office/drawing/2016/5/12/chartex" xmlns:cx7="http://schemas.microsoft.com/office/drawing/2016/5/13/chartex" xmlns:cx8="http://schemas.microsoft.com/office/drawing/2016/5/14/chartex" xmlns:mc="http://schemas.openxmlformats.org/markup-compatibility/2006" xmlns:aink="http://schemas.microsoft.com/office/drawing/2016/ink" xmlns:am3d="http://schemas.microsoft.com/office/drawing/2017/model3d" xmlns:o="urn:schemas-microsoft-com:office:office" xmlns:oel="http://schemas.microsoft.com/office/2019/extlst" xmlns:r="http://schemas.openxmlformats.org/officeDocument/2006/relationships" xmlns:m="http://schemas.openxmlformats.org/officeDocument/2006/math" xmlns:v="urn:schemas-microsoft-com:vml" xmlns:wp14="http://schemas.microsoft.com/office/word/2010/wordprocessingDrawing" xmlns:wp="http://schemas.openxmlformats.org/drawingml/2006/wordprocessingDrawing" xmlns:w10="urn:schemas-microsoft-com:office:word" xmlns:w="http://schemas.openxmlformats.org/wordprocessingml/2006/main" xmlns:w14="http://schemas.microsoft.com/office/word/2010/wordml" xmlns:w15="http://schemas.microsoft.com/office/word/2012/wordml" xmlns:w16cex="http://schemas.microsoft.com/office/word/2018/wordml/cex" xmlns:w16cid="http://schemas.microsoft.com/office/word/2016/wordml/cid" xmlns:w16="http://schemas.microsoft.com/office/word/2018/wordml" xmlns:w16sdtdh="http://schemas.microsoft.com/office/word/2020/wordml/sdtdatahash" xmlns:w16se="http://schemas.microsoft.com/office/word/2015/wordml/symex" xmlns:wpg="http://schemas.microsoft.com/office/word/2010/wordprocessingGroup" xmlns:wpi="http://schemas.microsoft.com/office/word/2010/wordprocessingInk" xmlns:wne="http://schemas.microsoft.com/office/word/2006/wordml" xmlns:wps="http://schemas.microsoft.com/office/word/2010/wordprocessingShape" mc:Ignorable="w14 w15 w16se w16cid w16 w16cex w16sdtdh wp14">
   <w:abstractNum w:abstractNumId="0" w15:restartNumberingAfterBreak="0">
     <w:nsid w:val="03614470"/>
     <w:multiLevelType w:val="hybridMultilevel"/>
@@ -4983,7 +5343,7 @@
 </file>
 
 <file path=word/styles.xml><?xml version="1.0" encoding="utf-8"?>
-<w:styles xmlns:mc="http://schemas.openxmlformats.org/markup-compatibility/2006" xmlns:r="http://schemas.openxmlformats.org/officeDocument/2006/relationships" xmlns:w="http://schemas.openxmlformats.org/wordprocessingml/2006/main" xmlns:w14="http://schemas.microsoft.com/office/word/2010/wordml" xmlns:w15="http://schemas.microsoft.com/office/word/2012/wordml" xmlns:w16cex="http://schemas.microsoft.com/office/word/2018/wordml/cex" xmlns:w16cid="http://schemas.microsoft.com/office/word/2016/wordml/cid" xmlns:w16="http://schemas.microsoft.com/office/word/2018/wordml" xmlns:w16du="http://schemas.microsoft.com/office/word/2023/wordml/word16du" xmlns:w16sdtdh="http://schemas.microsoft.com/office/word/2020/wordml/sdtdatahash" xmlns:w16se="http://schemas.microsoft.com/office/word/2015/wordml/symex" mc:Ignorable="w14 w15 w16se w16cid w16 w16cex w16sdtdh w16du">
+<w:styles xmlns:mc="http://schemas.openxmlformats.org/markup-compatibility/2006" xmlns:r="http://schemas.openxmlformats.org/officeDocument/2006/relationships" xmlns:w="http://schemas.openxmlformats.org/wordprocessingml/2006/main" xmlns:w14="http://schemas.microsoft.com/office/word/2010/wordml" xmlns:w15="http://schemas.microsoft.com/office/word/2012/wordml" xmlns:w16cex="http://schemas.microsoft.com/office/word/2018/wordml/cex" xmlns:w16cid="http://schemas.microsoft.com/office/word/2016/wordml/cid" xmlns:w16="http://schemas.microsoft.com/office/word/2018/wordml" xmlns:w16sdtdh="http://schemas.microsoft.com/office/word/2020/wordml/sdtdatahash" xmlns:w16se="http://schemas.microsoft.com/office/word/2015/wordml/symex" mc:Ignorable="w14 w15 w16se w16cid w16 w16cex w16sdtdh">
   <w:docDefaults>
     <w:rPrDefault>
       <w:rPr>
@@ -6181,21 +6541,6 @@
 </file>
 
 <file path=customXml/item1.xml><?xml version="1.0" encoding="utf-8"?>
-<p:properties xmlns:p="http://schemas.microsoft.com/office/2006/metadata/properties" xmlns:xsi="http://www.w3.org/2001/XMLSchema-instance" xmlns:pc="http://schemas.microsoft.com/office/infopath/2007/PartnerControls">
-  <documentManagement/>
-</p:properties>
-</file>
-
-<file path=customXml/item2.xml><?xml version="1.0" encoding="utf-8"?>
-<?mso-contentType ?>
-<FormTemplates xmlns="http://schemas.microsoft.com/sharepoint/v3/contenttype/forms">
-  <Display>DocumentLibraryForm</Display>
-  <Edit>DocumentLibraryForm</Edit>
-  <New>DocumentLibraryForm</New>
-</FormTemplates>
-</file>
-
-<file path=customXml/item3.xml><?xml version="1.0" encoding="utf-8"?>
 <ct:contentTypeSchema xmlns:ct="http://schemas.microsoft.com/office/2006/metadata/contentType" xmlns:ma="http://schemas.microsoft.com/office/2006/metadata/properties/metaAttributes" ct:_="" ma:_="" ma:contentTypeName="Document" ma:contentTypeID="0x0101001992CF1DC3892F46B577B577E19A808E" ma:contentTypeVersion="3" ma:contentTypeDescription="Crée un document." ma:contentTypeScope="" ma:versionID="8cd497b8d52f30bc5f3a9e9141aaba7d">
   <xsd:schema xmlns:xsd="http://www.w3.org/2001/XMLSchema" xmlns:xs="http://www.w3.org/2001/XMLSchema" xmlns:p="http://schemas.microsoft.com/office/2006/metadata/properties" xmlns:ns2="69f47043-3d61-4591-af3b-123126e82861" targetNamespace="http://schemas.microsoft.com/office/2006/metadata/properties" ma:root="true" ma:fieldsID="660389d76f87f246631d16e785dbe176" ns2:_="">
     <xsd:import namespace="69f47043-3d61-4591-af3b-123126e82861"/>
@@ -6333,24 +6678,22 @@
 </ct:contentTypeSchema>
 </file>
 
-<file path=customXml/itemProps1.xml><?xml version="1.0" encoding="utf-8"?>
-<ds:datastoreItem xmlns:ds="http://schemas.openxmlformats.org/officeDocument/2006/customXml" ds:itemID="{7757CFDA-EF52-4A39-82A8-0F56720E49D5}">
-  <ds:schemaRefs>
-    <ds:schemaRef ds:uri="http://schemas.microsoft.com/office/2006/metadata/properties"/>
-    <ds:schemaRef ds:uri="http://schemas.microsoft.com/office/infopath/2007/PartnerControls"/>
-  </ds:schemaRefs>
-</ds:datastoreItem>
+<file path=customXml/item2.xml><?xml version="1.0" encoding="utf-8"?>
+<?mso-contentType ?>
+<FormTemplates xmlns="http://schemas.microsoft.com/sharepoint/v3/contenttype/forms">
+  <Display>DocumentLibraryForm</Display>
+  <Edit>DocumentLibraryForm</Edit>
+  <New>DocumentLibraryForm</New>
+</FormTemplates>
 </file>
 
-<file path=customXml/itemProps2.xml><?xml version="1.0" encoding="utf-8"?>
-<ds:datastoreItem xmlns:ds="http://schemas.openxmlformats.org/officeDocument/2006/customXml" ds:itemID="{63064C21-0176-4AA2-92BC-13FC4C022B50}">
-  <ds:schemaRefs>
-    <ds:schemaRef ds:uri="http://schemas.microsoft.com/sharepoint/v3/contenttype/forms"/>
-  </ds:schemaRefs>
-</ds:datastoreItem>
+<file path=customXml/item3.xml><?xml version="1.0" encoding="utf-8"?>
+<p:properties xmlns:p="http://schemas.microsoft.com/office/2006/metadata/properties" xmlns:xsi="http://www.w3.org/2001/XMLSchema-instance" xmlns:pc="http://schemas.microsoft.com/office/infopath/2007/PartnerControls">
+  <documentManagement/>
+</p:properties>
 </file>
 
-<file path=customXml/itemProps3.xml><?xml version="1.0" encoding="utf-8"?>
+<file path=customXml/itemProps1.xml><?xml version="1.0" encoding="utf-8"?>
 <ds:datastoreItem xmlns:ds="http://schemas.openxmlformats.org/officeDocument/2006/customXml" ds:itemID="{A7DC77C6-FABF-467A-829E-597F7699EB5B}">
   <ds:schemaRefs>
     <ds:schemaRef ds:uri="http://schemas.microsoft.com/office/2006/metadata/contentType"/>
@@ -6366,4 +6709,21 @@
     <ds:schemaRef ds:uri="http://schemas.microsoft.com/internal/obd"/>
   </ds:schemaRefs>
 </ds:datastoreItem>
+</file>
+
+<file path=customXml/itemProps2.xml><?xml version="1.0" encoding="utf-8"?>
+<ds:datastoreItem xmlns:ds="http://schemas.openxmlformats.org/officeDocument/2006/customXml" ds:itemID="{63064C21-0176-4AA2-92BC-13FC4C022B50}">
+  <ds:schemaRefs>
+    <ds:schemaRef ds:uri="http://schemas.microsoft.com/sharepoint/v3/contenttype/forms"/>
+  </ds:schemaRefs>
+</ds:datastoreItem>
+</file>
+
+<file path=customXml/itemProps3.xml><?xml version="1.0" encoding="utf-8"?>
+<ds:datastoreItem xmlns:ds="http://schemas.openxmlformats.org/officeDocument/2006/customXml" ds:itemID="{7757CFDA-EF52-4A39-82A8-0F56720E49D5}">
+  <ds:schemaRefs>
+    <ds:schemaRef ds:uri="http://schemas.microsoft.com/office/2006/metadata/properties"/>
+    <ds:schemaRef ds:uri="http://schemas.microsoft.com/office/infopath/2007/PartnerControls"/>
+  </ds:schemaRefs>
+</ds:datastoreItem>
 </file>
</xml_diff>